<commit_message>
Se ha actualizado el Diagrama de la BD en el documento de Especificación de Requisitos
</commit_message>
<xml_diff>
--- a/docs/Documento de especificación de requisitos de software G5.docx
+++ b/docs/Documento de especificación de requisitos de software G5.docx
@@ -2115,7 +2115,15 @@
             </w:r>
             <w:proofErr w:type="spellEnd"/>
             <w:r>
-              <w:t xml:space="preserve"> Specification)</w:t>
+              <w:t xml:space="preserve"> </w:t>
+            </w:r>
+            <w:proofErr w:type="spellStart"/>
+            <w:r>
+              <w:t>Specification</w:t>
+            </w:r>
+            <w:proofErr w:type="spellEnd"/>
+            <w:r>
+              <w:t>)</w:t>
             </w:r>
           </w:p>
         </w:tc>
@@ -2143,8 +2151,13 @@
                 <w:between w:val="nil"/>
               </w:pBdr>
             </w:pPr>
-            <w:r>
-              <w:t>Ticket de caja</w:t>
+            <w:proofErr w:type="gramStart"/>
+            <w:r>
+              <w:t>Ticket</w:t>
+            </w:r>
+            <w:proofErr w:type="gramEnd"/>
+            <w:r>
+              <w:t xml:space="preserve"> de caja</w:t>
             </w:r>
           </w:p>
         </w:tc>
@@ -2483,7 +2496,15 @@
               </w:pBdr>
             </w:pPr>
             <w:r>
-              <w:t>Tiene acceso limitado al sistema: puede realizar ventas, emitir tickets de caja y consultar productos, pero no modificar configuraciones ni acceder a reportes.</w:t>
+              <w:t xml:space="preserve">Tiene acceso limitado al sistema: puede realizar ventas, emitir </w:t>
+            </w:r>
+            <w:proofErr w:type="gramStart"/>
+            <w:r>
+              <w:t>tickets</w:t>
+            </w:r>
+            <w:proofErr w:type="gramEnd"/>
+            <w:r>
+              <w:t xml:space="preserve"> de caja y consultar productos, pero no modificar configuraciones ni acceder a reportes.</w:t>
             </w:r>
           </w:p>
         </w:tc>
@@ -4650,7 +4671,15 @@
               <w:jc w:val="both"/>
             </w:pPr>
             <w:r>
-              <w:t>El ticket de venta no debe generarse automáticamente, solo cuando el administrador lo decida.</w:t>
+              <w:t xml:space="preserve">El </w:t>
+            </w:r>
+            <w:proofErr w:type="gramStart"/>
+            <w:r>
+              <w:t>ticket</w:t>
+            </w:r>
+            <w:proofErr w:type="gramEnd"/>
+            <w:r>
+              <w:t xml:space="preserve"> de venta no debe generarse automáticamente, solo cuando el administrador lo decida.</w:t>
             </w:r>
           </w:p>
         </w:tc>
@@ -4707,7 +4736,15 @@
               <w:jc w:val="both"/>
             </w:pPr>
             <w:r>
-              <w:t>[RFV-002] Facturación al cliente o Ticket de Caja</w:t>
+              <w:t xml:space="preserve">[RFV-002] Facturación al cliente o </w:t>
+            </w:r>
+            <w:proofErr w:type="gramStart"/>
+            <w:r>
+              <w:t>Ticket</w:t>
+            </w:r>
+            <w:proofErr w:type="gramEnd"/>
+            <w:r>
+              <w:t xml:space="preserve"> de Caja</w:t>
             </w:r>
           </w:p>
         </w:tc>
@@ -4742,7 +4779,15 @@
               <w:jc w:val="both"/>
             </w:pPr>
             <w:r>
-              <w:t>El sistema debe contar con una funcionalidad que permite generar facturas para los clientes de forma automática. Contará con un Sistema de Ticket de caja (El usuario decidirá si aplicarlo o no) que debería tener la opción de generar un pago dividido entre clientes y mesas</w:t>
+              <w:t xml:space="preserve">El sistema debe contar con una funcionalidad que permite generar facturas para los clientes de forma automática. Contará con un Sistema de </w:t>
+            </w:r>
+            <w:proofErr w:type="gramStart"/>
+            <w:r>
+              <w:t>Ticket</w:t>
+            </w:r>
+            <w:proofErr w:type="gramEnd"/>
+            <w:r>
+              <w:t xml:space="preserve"> de caja (El usuario decidirá si aplicarlo o no) que debería tener la opción de generar un pago dividido entre clientes y mesas</w:t>
             </w:r>
           </w:p>
         </w:tc>
@@ -5290,7 +5335,15 @@
               <w:jc w:val="both"/>
             </w:pPr>
             <w:r>
-              <w:t>El sistema debe analizar el menú del local, y realizar un análisis de este, para no realizar repeticiones del menú en un determinado tiempo, para que los clientes con contrato de comida, no repitan el menú.</w:t>
+              <w:t xml:space="preserve">El sistema debe analizar el menú del local, y realizar un análisis de este, para no realizar repeticiones del menú en un determinado tiempo, para que los clientes con contrato de </w:t>
+            </w:r>
+            <w:proofErr w:type="gramStart"/>
+            <w:r>
+              <w:t>comida,</w:t>
+            </w:r>
+            <w:proofErr w:type="gramEnd"/>
+            <w:r>
+              <w:t xml:space="preserve"> no repitan el menú.</w:t>
             </w:r>
           </w:p>
         </w:tc>
@@ -7717,7 +7770,15 @@
           </w:p>
           <w:p>
             <w:r>
-              <w:t xml:space="preserve">● RFV-002 - Facturación o Ticket de Caja  </w:t>
+              <w:t xml:space="preserve">● RFV-002 - Facturación o </w:t>
+            </w:r>
+            <w:proofErr w:type="gramStart"/>
+            <w:r>
+              <w:t>Ticket</w:t>
+            </w:r>
+            <w:proofErr w:type="gramEnd"/>
+            <w:r>
+              <w:t xml:space="preserve"> de Caja  </w:t>
             </w:r>
           </w:p>
           <w:p>
@@ -8022,7 +8083,73 @@
       <w:bookmarkStart w:id="39" w:name="_j71jl9jzd3nq" w:colFirst="0" w:colLast="0"/>
       <w:bookmarkEnd w:id="39"/>
       <w:r>
+        <w:rPr>
+          <w:rFonts w:ascii="Arial" w:eastAsia="Arial" w:hAnsi="Arial" w:cs="Arial"/>
+          <w:iCs/>
+          <w:noProof/>
+          <w:color w:val="000000"/>
+          <w:sz w:val="22"/>
+          <w:szCs w:val="22"/>
+        </w:rPr>
         <w:lastRenderedPageBreak/>
+        <w:drawing>
+          <wp:anchor distT="0" distB="0" distL="114300" distR="114300" simplePos="0" relativeHeight="251658240" behindDoc="0" locked="0" layoutInCell="1" allowOverlap="1" wp14:anchorId="282295F3" wp14:editId="485FE23B">
+            <wp:simplePos x="0" y="0"/>
+            <wp:positionH relativeFrom="margin">
+              <wp:align>center</wp:align>
+            </wp:positionH>
+            <wp:positionV relativeFrom="paragraph">
+              <wp:posOffset>415925</wp:posOffset>
+            </wp:positionV>
+            <wp:extent cx="6536191" cy="3903785"/>
+            <wp:effectExtent l="0" t="0" r="0" b="1905"/>
+            <wp:wrapTopAndBottom/>
+            <wp:docPr id="168060748" name="Imagen 1"/>
+            <wp:cNvGraphicFramePr>
+              <a:graphicFrameLocks xmlns:a="http://schemas.openxmlformats.org/drawingml/2006/main" noChangeAspect="1"/>
+            </wp:cNvGraphicFramePr>
+            <a:graphic xmlns:a="http://schemas.openxmlformats.org/drawingml/2006/main">
+              <a:graphicData uri="http://schemas.openxmlformats.org/drawingml/2006/picture">
+                <pic:pic xmlns:pic="http://schemas.openxmlformats.org/drawingml/2006/picture">
+                  <pic:nvPicPr>
+                    <pic:cNvPr id="0" name="Picture 1"/>
+                    <pic:cNvPicPr>
+                      <a:picLocks noChangeAspect="1" noChangeArrowheads="1"/>
+                    </pic:cNvPicPr>
+                  </pic:nvPicPr>
+                  <pic:blipFill>
+                    <a:blip r:embed="rId13" cstate="print">
+                      <a:extLst>
+                        <a:ext uri="{28A0092B-C50C-407E-A947-70E740481C1C}">
+                          <a14:useLocalDpi xmlns:a14="http://schemas.microsoft.com/office/drawing/2010/main" val="0"/>
+                        </a:ext>
+                      </a:extLst>
+                    </a:blip>
+                    <a:srcRect/>
+                    <a:stretch>
+                      <a:fillRect/>
+                    </a:stretch>
+                  </pic:blipFill>
+                  <pic:spPr bwMode="auto">
+                    <a:xfrm>
+                      <a:off x="0" y="0"/>
+                      <a:ext cx="6536191" cy="3903785"/>
+                    </a:xfrm>
+                    <a:prstGeom prst="rect">
+                      <a:avLst/>
+                    </a:prstGeom>
+                    <a:noFill/>
+                    <a:ln>
+                      <a:noFill/>
+                    </a:ln>
+                  </pic:spPr>
+                </pic:pic>
+              </a:graphicData>
+            </a:graphic>
+          </wp:anchor>
+        </w:drawing>
+      </w:r>
+      <w:r>
         <w:t>Modelos de análisis</w:t>
       </w:r>
     </w:p>
@@ -8038,22 +8165,12 @@
         <w:jc w:val="both"/>
         <w:rPr>
           <w:rFonts w:ascii="Arial" w:eastAsia="Arial" w:hAnsi="Arial" w:cs="Arial"/>
-          <w:i/>
+          <w:iCs/>
           <w:color w:val="000000"/>
           <w:sz w:val="22"/>
           <w:szCs w:val="22"/>
         </w:rPr>
       </w:pPr>
-      <w:r>
-        <w:rPr>
-          <w:rFonts w:ascii="Arial" w:eastAsia="Arial" w:hAnsi="Arial" w:cs="Arial"/>
-          <w:i/>
-          <w:color w:val="000000"/>
-          <w:sz w:val="22"/>
-          <w:szCs w:val="22"/>
-        </w:rPr>
-        <w:t>&lt;Esta sección incluye o señala modelos de análisis pertinentes, como diagramas de flujo de datos, árboles de características, diagramas de transición de estado o diagramas entidad-relación. Vamos a destinar esta sección para el Diagrama ER&gt;</w:t>
-      </w:r>
     </w:p>
     <w:sectPr>
       <w:pgSz w:w="12240" w:h="15840"/>

</xml_diff>